<commit_message>
Change support policy and support page
</commit_message>
<xml_diff>
--- a/Privacy Policy.docx
+++ b/Privacy Policy.docx
@@ -1,6 +1,6 @@
 
 <file path=word/document.xml><?xml version="1.0" encoding="utf-8"?>
-<w:document xmlns:wpc="http://schemas.microsoft.com/office/word/2010/wordprocessingCanvas" xmlns:cx="http://schemas.microsoft.com/office/drawing/2014/chartex" xmlns:cx1="http://schemas.microsoft.com/office/drawing/2015/9/8/chartex" xmlns:cx2="http://schemas.microsoft.com/office/drawing/2015/10/21/chartex" xmlns:cx3="http://schemas.microsoft.com/office/drawing/2016/5/9/chartex" xmlns:cx4="http://schemas.microsoft.com/office/drawing/2016/5/10/chartex" xmlns:cx5="http://schemas.microsoft.com/office/drawing/2016/5/11/chartex" xmlns:cx6="http://schemas.microsoft.com/office/drawing/2016/5/12/chartex" xmlns:cx7="http://schemas.microsoft.com/office/drawing/2016/5/13/chartex" xmlns:cx8="http://schemas.microsoft.com/office/drawing/2016/5/14/chartex" xmlns:mc="http://schemas.openxmlformats.org/markup-compatibility/2006" xmlns:aink="http://schemas.microsoft.com/office/drawing/2016/ink" xmlns:am3d="http://schemas.microsoft.com/office/drawing/2017/model3d" xmlns:o="urn:schemas-microsoft-com:office:office" xmlns:r="http://schemas.openxmlformats.org/officeDocument/2006/relationships" xmlns:m="http://schemas.openxmlformats.org/officeDocument/2006/math" xmlns:v="urn:schemas-microsoft-com:vml" xmlns:wp14="http://schemas.microsoft.com/office/word/2010/wordprocessingDrawing" xmlns:wp="http://schemas.openxmlformats.org/drawingml/2006/wordprocessingDrawing" xmlns:w10="urn:schemas-microsoft-com:office:word" xmlns:w="http://schemas.openxmlformats.org/wordprocessingml/2006/main" xmlns:w14="http://schemas.microsoft.com/office/word/2010/wordml" xmlns:w15="http://schemas.microsoft.com/office/word/2012/wordml" xmlns:w16cid="http://schemas.microsoft.com/office/word/2016/wordml/cid" xmlns:w16se="http://schemas.microsoft.com/office/word/2015/wordml/symex" xmlns:wpg="http://schemas.microsoft.com/office/word/2010/wordprocessingGroup" xmlns:wpi="http://schemas.microsoft.com/office/word/2010/wordprocessingInk" xmlns:wne="http://schemas.microsoft.com/office/word/2006/wordml" xmlns:wps="http://schemas.microsoft.com/office/word/2010/wordprocessingShape" mc:Ignorable="w14 w15 w16se w16cid wp14">
+<w:document xmlns:wpc="http://schemas.microsoft.com/office/word/2010/wordprocessingCanvas" xmlns:cx="http://schemas.microsoft.com/office/drawing/2014/chartex" xmlns:cx1="http://schemas.microsoft.com/office/drawing/2015/9/8/chartex" xmlns:cx2="http://schemas.microsoft.com/office/drawing/2015/10/21/chartex" xmlns:cx3="http://schemas.microsoft.com/office/drawing/2016/5/9/chartex" xmlns:cx4="http://schemas.microsoft.com/office/drawing/2016/5/10/chartex" xmlns:cx5="http://schemas.microsoft.com/office/drawing/2016/5/11/chartex" xmlns:cx6="http://schemas.microsoft.com/office/drawing/2016/5/12/chartex" xmlns:cx7="http://schemas.microsoft.com/office/drawing/2016/5/13/chartex" xmlns:cx8="http://schemas.microsoft.com/office/drawing/2016/5/14/chartex" xmlns:mc="http://schemas.openxmlformats.org/markup-compatibility/2006" xmlns:aink="http://schemas.microsoft.com/office/drawing/2016/ink" xmlns:am3d="http://schemas.microsoft.com/office/drawing/2017/model3d" xmlns:o="urn:schemas-microsoft-com:office:office" xmlns:r="http://schemas.openxmlformats.org/officeDocument/2006/relationships" xmlns:m="http://schemas.openxmlformats.org/officeDocument/2006/math" xmlns:v="urn:schemas-microsoft-com:vml" xmlns:wp14="http://schemas.microsoft.com/office/word/2010/wordprocessingDrawing" xmlns:wp="http://schemas.openxmlformats.org/drawingml/2006/wordprocessingDrawing" xmlns:w10="urn:schemas-microsoft-com:office:word" xmlns:w="http://schemas.openxmlformats.org/wordprocessingml/2006/main" xmlns:w14="http://schemas.microsoft.com/office/word/2010/wordml" xmlns:w15="http://schemas.microsoft.com/office/word/2012/wordml" xmlns:w16cex="http://schemas.microsoft.com/office/word/2018/wordml/cex" xmlns:w16cid="http://schemas.microsoft.com/office/word/2016/wordml/cid" xmlns:w16="http://schemas.microsoft.com/office/word/2018/wordml" xmlns:w16sdtdh="http://schemas.microsoft.com/office/word/2020/wordml/sdtdatahash" xmlns:w16se="http://schemas.microsoft.com/office/word/2015/wordml/symex" xmlns:wpg="http://schemas.microsoft.com/office/word/2010/wordprocessingGroup" xmlns:wpi="http://schemas.microsoft.com/office/word/2010/wordprocessingInk" xmlns:wne="http://schemas.microsoft.com/office/word/2006/wordml" xmlns:wps="http://schemas.microsoft.com/office/word/2010/wordprocessingShape" mc:Ignorable="w14 w15 w16se w16cid w16 w16cex w16sdtdh wp14">
   <w:body>
     <w:p>
       <w:pPr>
@@ -62,7 +62,7 @@
           <w:sz w:val="30"/>
           <w:szCs w:val="30"/>
         </w:rPr>
-        <w:t xml:space="preserve"> Custom Visual Privacy Policy 201</w:t>
+        <w:t xml:space="preserve"> Custom Visual Privacy Policy 20</w:t>
       </w:r>
       <w:r>
         <w:rPr>
@@ -73,7 +73,7 @@
           <w:sz w:val="30"/>
           <w:szCs w:val="30"/>
         </w:rPr>
-        <w:t>8</w:t>
+        <w:t>22</w:t>
       </w:r>
     </w:p>
     <w:p>
@@ -121,25 +121,43 @@
           <w:sz w:val="23"/>
           <w:szCs w:val="23"/>
         </w:rPr>
-        <w:t xml:space="preserve">July </w:t>
-      </w:r>
-      <w:r>
-        <w:rPr>
-          <w:rFonts w:ascii="Arial" w:eastAsia="Times New Roman" w:hAnsi="Arial" w:cs="Arial"/>
-          <w:color w:val="333333"/>
-          <w:sz w:val="23"/>
-          <w:szCs w:val="23"/>
-        </w:rPr>
-        <w:t>6, 201</w:t>
-      </w:r>
-      <w:r>
-        <w:rPr>
-          <w:rFonts w:ascii="Arial" w:eastAsia="Times New Roman" w:hAnsi="Arial" w:cs="Arial"/>
-          <w:color w:val="333333"/>
-          <w:sz w:val="23"/>
-          <w:szCs w:val="23"/>
-        </w:rPr>
-        <w:t>8</w:t>
+        <w:t>April</w:t>
+      </w:r>
+      <w:r>
+        <w:rPr>
+          <w:rFonts w:ascii="Arial" w:eastAsia="Times New Roman" w:hAnsi="Arial" w:cs="Arial"/>
+          <w:color w:val="333333"/>
+          <w:sz w:val="23"/>
+          <w:szCs w:val="23"/>
+        </w:rPr>
+        <w:t xml:space="preserve"> </w:t>
+      </w:r>
+      <w:r>
+        <w:rPr>
+          <w:rFonts w:ascii="Arial" w:eastAsia="Times New Roman" w:hAnsi="Arial" w:cs="Arial"/>
+          <w:color w:val="333333"/>
+          <w:sz w:val="23"/>
+          <w:szCs w:val="23"/>
+        </w:rPr>
+        <w:t>1</w:t>
+      </w:r>
+      <w:r>
+        <w:rPr>
+          <w:rFonts w:ascii="Arial" w:eastAsia="Times New Roman" w:hAnsi="Arial" w:cs="Arial"/>
+          <w:color w:val="333333"/>
+          <w:sz w:val="23"/>
+          <w:szCs w:val="23"/>
+        </w:rPr>
+        <w:t>, 20</w:t>
+      </w:r>
+      <w:r>
+        <w:rPr>
+          <w:rFonts w:ascii="Arial" w:eastAsia="Times New Roman" w:hAnsi="Arial" w:cs="Arial"/>
+          <w:color w:val="333333"/>
+          <w:sz w:val="23"/>
+          <w:szCs w:val="23"/>
+        </w:rPr>
+        <w:t>22</w:t>
       </w:r>
     </w:p>
     <w:p>
@@ -352,7 +370,16 @@
           <w:sz w:val="23"/>
           <w:szCs w:val="23"/>
         </w:rPr>
-        <w:t>IT Analytics Team</w:t>
+        <w:t>Power Platform Experience</w:t>
+      </w:r>
+      <w:r>
+        <w:rPr>
+          <w:rFonts w:ascii="Arial" w:eastAsia="Times New Roman" w:hAnsi="Arial" w:cs="Arial"/>
+          <w:color w:val="333333"/>
+          <w:sz w:val="23"/>
+          <w:szCs w:val="23"/>
+        </w:rPr>
+        <w:t xml:space="preserve"> Team</w:t>
       </w:r>
       <w:r>
         <w:rPr>
@@ -370,7 +397,25 @@
           <w:sz w:val="23"/>
           <w:szCs w:val="23"/>
         </w:rPr>
-        <w:t>(PYPL_ITA)</w:t>
+        <w:t>(PYPL_</w:t>
+      </w:r>
+      <w:r>
+        <w:rPr>
+          <w:rFonts w:ascii="Arial" w:eastAsia="Times New Roman" w:hAnsi="Arial" w:cs="Arial"/>
+          <w:color w:val="333333"/>
+          <w:sz w:val="23"/>
+          <w:szCs w:val="23"/>
+        </w:rPr>
+        <w:t>PPX</w:t>
+      </w:r>
+      <w:r>
+        <w:rPr>
+          <w:rFonts w:ascii="Arial" w:eastAsia="Times New Roman" w:hAnsi="Arial" w:cs="Arial"/>
+          <w:color w:val="333333"/>
+          <w:sz w:val="23"/>
+          <w:szCs w:val="23"/>
+        </w:rPr>
+        <w:t>)</w:t>
       </w:r>
     </w:p>
     <w:p>
@@ -652,7 +697,16 @@
           <w:sz w:val="23"/>
           <w:szCs w:val="23"/>
         </w:rPr>
-        <w:t>PYPL_ITA</w:t>
+        <w:t>PYPL_</w:t>
+      </w:r>
+      <w:r>
+        <w:rPr>
+          <w:rFonts w:ascii="Arial" w:eastAsia="Times New Roman" w:hAnsi="Arial" w:cs="Arial"/>
+          <w:color w:val="333333"/>
+          <w:sz w:val="23"/>
+          <w:szCs w:val="23"/>
+        </w:rPr>
+        <w:t>PPX</w:t>
       </w:r>
       <w:r>
         <w:rPr>
@@ -1177,7 +1231,16 @@
           <w:sz w:val="23"/>
           <w:szCs w:val="23"/>
         </w:rPr>
-        <w:t>PYPL_ITA</w:t>
+        <w:t>PYPL_</w:t>
+      </w:r>
+      <w:r>
+        <w:rPr>
+          <w:rFonts w:ascii="Arial" w:eastAsia="Times New Roman" w:hAnsi="Arial" w:cs="Arial"/>
+          <w:color w:val="333333"/>
+          <w:sz w:val="23"/>
+          <w:szCs w:val="23"/>
+        </w:rPr>
+        <w:t>PPX</w:t>
       </w:r>
       <w:r>
         <w:rPr>
@@ -1498,27 +1561,7 @@
           <w:sz w:val="23"/>
           <w:szCs w:val="23"/>
         </w:rPr>
-        <w:t xml:space="preserve">order to cover new developments in internet or our practice. If we </w:t>
-      </w:r>
-      <w:proofErr w:type="gramStart"/>
-      <w:r>
-        <w:rPr>
-          <w:rFonts w:ascii="Arial" w:eastAsia="Times New Roman" w:hAnsi="Arial" w:cs="Arial"/>
-          <w:color w:val="333333"/>
-          <w:sz w:val="23"/>
-          <w:szCs w:val="23"/>
-        </w:rPr>
-        <w:t>changes</w:t>
-      </w:r>
-      <w:proofErr w:type="gramEnd"/>
-      <w:r>
-        <w:rPr>
-          <w:rFonts w:ascii="Arial" w:eastAsia="Times New Roman" w:hAnsi="Arial" w:cs="Arial"/>
-          <w:color w:val="333333"/>
-          <w:sz w:val="23"/>
-          <w:szCs w:val="23"/>
-        </w:rPr>
-        <w:t xml:space="preserve"> our</w:t>
+        <w:t>order to cover new developments in internet or our practice. If we changes our</w:t>
       </w:r>
     </w:p>
     <w:p>
@@ -1635,27 +1678,7 @@
           <w:sz w:val="23"/>
           <w:szCs w:val="23"/>
         </w:rPr>
-        <w:t xml:space="preserve">top of this Policy. </w:t>
-      </w:r>
-      <w:proofErr w:type="gramStart"/>
-      <w:r>
-        <w:rPr>
-          <w:rFonts w:ascii="Arial" w:eastAsia="Times New Roman" w:hAnsi="Arial" w:cs="Arial"/>
-          <w:color w:val="333333"/>
-          <w:sz w:val="23"/>
-          <w:szCs w:val="23"/>
-        </w:rPr>
-        <w:t>Therefore</w:t>
-      </w:r>
-      <w:proofErr w:type="gramEnd"/>
-      <w:r>
-        <w:rPr>
-          <w:rFonts w:ascii="Arial" w:eastAsia="Times New Roman" w:hAnsi="Arial" w:cs="Arial"/>
-          <w:color w:val="333333"/>
-          <w:sz w:val="23"/>
-          <w:szCs w:val="23"/>
-        </w:rPr>
-        <w:t xml:space="preserve"> You have to visit this page regularly as these</w:t>
+        <w:t>top of this Policy. Therefore You have to visit this page regularly as these</w:t>
       </w:r>
     </w:p>
     <w:p>
@@ -1802,19 +1825,8 @@
           <w:sz w:val="23"/>
           <w:szCs w:val="23"/>
         </w:rPr>
-        <w:t xml:space="preserve">Should You have any questions about this Policy, the privacy aspects of </w:t>
-      </w:r>
-      <w:proofErr w:type="gramStart"/>
-      <w:r>
-        <w:rPr>
-          <w:rFonts w:ascii="Arial" w:eastAsia="Times New Roman" w:hAnsi="Arial" w:cs="Arial"/>
-          <w:color w:val="333333"/>
-          <w:sz w:val="23"/>
-          <w:szCs w:val="23"/>
-        </w:rPr>
-        <w:t>our</w:t>
-      </w:r>
-      <w:proofErr w:type="gramEnd"/>
+        <w:t>Should You have any questions about this Policy, the privacy aspects of our</w:t>
+      </w:r>
     </w:p>
     <w:p>
       <w:pPr>
@@ -1939,10 +1951,26 @@
           <w:sz w:val="23"/>
           <w:szCs w:val="23"/>
         </w:rPr>
-        <w:t>DL-PAYPAL-IT-ANALYTICS@paypal.com</w:t>
-      </w:r>
-      <w:bookmarkStart w:id="0" w:name="_GoBack"/>
-      <w:bookmarkEnd w:id="0"/>
+        <w:t>DL-PAYPAL-</w:t>
+      </w:r>
+      <w:r>
+        <w:rPr>
+          <w:rFonts w:ascii="Arial" w:eastAsia="Times New Roman" w:hAnsi="Arial" w:cs="Arial"/>
+          <w:color w:val="333333"/>
+          <w:sz w:val="23"/>
+          <w:szCs w:val="23"/>
+        </w:rPr>
+        <w:t>PPX</w:t>
+      </w:r>
+      <w:r>
+        <w:rPr>
+          <w:rFonts w:ascii="Arial" w:eastAsia="Times New Roman" w:hAnsi="Arial" w:cs="Arial"/>
+          <w:color w:val="333333"/>
+          <w:sz w:val="23"/>
+          <w:szCs w:val="23"/>
+        </w:rPr>
+        <w:t>@paypal.com</w:t>
+      </w:r>
     </w:p>
     <w:p/>
     <w:sectPr>
@@ -1956,7 +1984,7 @@
 </file>
 
 <file path=word/styles.xml><?xml version="1.0" encoding="utf-8"?>
-<w:styles xmlns:mc="http://schemas.openxmlformats.org/markup-compatibility/2006" xmlns:r="http://schemas.openxmlformats.org/officeDocument/2006/relationships" xmlns:w="http://schemas.openxmlformats.org/wordprocessingml/2006/main" xmlns:w14="http://schemas.microsoft.com/office/word/2010/wordml" xmlns:w15="http://schemas.microsoft.com/office/word/2012/wordml" xmlns:w16cid="http://schemas.microsoft.com/office/word/2016/wordml/cid" xmlns:w16se="http://schemas.microsoft.com/office/word/2015/wordml/symex" mc:Ignorable="w14 w15 w16se w16cid">
+<w:styles xmlns:mc="http://schemas.openxmlformats.org/markup-compatibility/2006" xmlns:r="http://schemas.openxmlformats.org/officeDocument/2006/relationships" xmlns:w="http://schemas.openxmlformats.org/wordprocessingml/2006/main" xmlns:w14="http://schemas.microsoft.com/office/word/2010/wordml" xmlns:w15="http://schemas.microsoft.com/office/word/2012/wordml" xmlns:w16cex="http://schemas.microsoft.com/office/word/2018/wordml/cex" xmlns:w16cid="http://schemas.microsoft.com/office/word/2016/wordml/cid" xmlns:w16="http://schemas.microsoft.com/office/word/2018/wordml" xmlns:w16sdtdh="http://schemas.microsoft.com/office/word/2020/wordml/sdtdatahash" xmlns:w16se="http://schemas.microsoft.com/office/word/2015/wordml/symex" mc:Ignorable="w14 w15 w16se w16cid w16 w16cex w16sdtdh">
   <w:docDefaults>
     <w:rPrDefault>
       <w:rPr>
@@ -1972,7 +2000,7 @@
       </w:pPr>
     </w:pPrDefault>
   </w:docDefaults>
-  <w:latentStyles w:defLockedState="0" w:defUIPriority="99" w:defSemiHidden="0" w:defUnhideWhenUsed="0" w:defQFormat="0" w:count="375">
+  <w:latentStyles w:defLockedState="0" w:defUIPriority="99" w:defSemiHidden="0" w:defUnhideWhenUsed="0" w:defQFormat="0" w:count="376">
     <w:lsdException w:name="Normal" w:uiPriority="0" w:qFormat="1"/>
     <w:lsdException w:name="heading 1" w:uiPriority="9" w:qFormat="1"/>
     <w:lsdException w:name="heading 2" w:semiHidden="1" w:uiPriority="9" w:unhideWhenUsed="1" w:qFormat="1"/>
@@ -2078,7 +2106,6 @@
     <w:lsdException w:name="HTML Sample" w:semiHidden="1" w:unhideWhenUsed="1"/>
     <w:lsdException w:name="HTML Typewriter" w:semiHidden="1" w:unhideWhenUsed="1"/>
     <w:lsdException w:name="HTML Variable" w:semiHidden="1" w:unhideWhenUsed="1"/>
-    <w:lsdException w:name="Normal Table" w:semiHidden="1" w:unhideWhenUsed="1"/>
     <w:lsdException w:name="annotation subject" w:semiHidden="1" w:unhideWhenUsed="1"/>
     <w:lsdException w:name="No List" w:semiHidden="1" w:unhideWhenUsed="1"/>
     <w:lsdException w:name="Outline List 1" w:semiHidden="1" w:unhideWhenUsed="1"/>
@@ -2125,10 +2152,8 @@
     <w:lsdException w:name="Table Subtle 2" w:semiHidden="1" w:unhideWhenUsed="1"/>
     <w:lsdException w:name="Table Web 1" w:semiHidden="1" w:unhideWhenUsed="1"/>
     <w:lsdException w:name="Table Web 2" w:semiHidden="1" w:unhideWhenUsed="1"/>
-    <w:lsdException w:name="Table Web 3" w:semiHidden="1" w:unhideWhenUsed="1"/>
     <w:lsdException w:name="Balloon Text" w:semiHidden="1" w:unhideWhenUsed="1"/>
     <w:lsdException w:name="Table Grid" w:uiPriority="39"/>
-    <w:lsdException w:name="Table Theme" w:semiHidden="1" w:unhideWhenUsed="1"/>
     <w:lsdException w:name="Placeholder Text" w:semiHidden="1"/>
     <w:lsdException w:name="No Spacing" w:uiPriority="1" w:qFormat="1"/>
     <w:lsdException w:name="Light Shading" w:uiPriority="60"/>
@@ -2348,6 +2373,7 @@
     <w:lsdException w:name="Smart Hyperlink" w:semiHidden="1" w:unhideWhenUsed="1"/>
     <w:lsdException w:name="Hashtag" w:semiHidden="1" w:unhideWhenUsed="1"/>
     <w:lsdException w:name="Unresolved Mention" w:semiHidden="1" w:unhideWhenUsed="1"/>
+    <w:lsdException w:name="Smart Link" w:semiHidden="1" w:unhideWhenUsed="1"/>
   </w:latentStyles>
   <w:style w:type="paragraph" w:default="1" w:styleId="Normal">
     <w:name w:val="Normal"/>

</xml_diff>